<commit_message>
1.update API of read file 2.create new file
</commit_message>
<xml_diff>
--- a/doc/API_Format.docx
+++ b/doc/API_Format.docx
@@ -141,8 +141,10 @@
               <w:rPr>
                 <w:rFonts w:eastAsia="標楷體" w:hint="eastAsia"/>
               </w:rPr>
-              <w:t>0</w:t>
-            </w:r>
+              <w:t>1</w:t>
+            </w:r>
+            <w:bookmarkStart w:id="0" w:name="_GoBack"/>
+            <w:bookmarkEnd w:id="0"/>
           </w:p>
         </w:tc>
         <w:tc>
@@ -178,7 +180,7 @@
               <w:rPr>
                 <w:rFonts w:eastAsia="標楷體" w:hint="eastAsia"/>
               </w:rPr>
-              <w:t>20181022</w:t>
+              <w:t>20181023</w:t>
             </w:r>
           </w:p>
         </w:tc>
@@ -254,11 +256,9 @@
             <w:tcW w:w="8505" w:type="dxa"/>
           </w:tcPr>
           <w:p>
-            <w:proofErr w:type="spellStart"/>
             <w:r>
               <w:t>read_checkins_file</w:t>
             </w:r>
-            <w:proofErr w:type="spellEnd"/>
           </w:p>
         </w:tc>
       </w:tr>
@@ -322,7 +322,176 @@
               <w:rPr>
                 <w:rFonts w:hint="eastAsia"/>
               </w:rPr>
-              <w:t>N/A</w:t>
+              <w:t>(</w:t>
+            </w:r>
+          </w:p>
+          <w:p>
+            <w:r>
+              <w:rPr>
+                <w:rFonts w:hint="eastAsia"/>
+              </w:rPr>
+              <w:t xml:space="preserve">    </w:t>
+            </w:r>
+            <w:r>
+              <w:t>c</w:t>
+            </w:r>
+            <w:r>
+              <w:rPr>
+                <w:rFonts w:hint="eastAsia"/>
+              </w:rPr>
+              <w:t>ondition</w:t>
+            </w:r>
+            <w:r>
+              <w:rPr>
+                <w:rFonts w:hint="eastAsia"/>
+              </w:rPr>
+              <w:t>(</w:t>
+            </w:r>
+            <w:r>
+              <w:t>String</w:t>
+            </w:r>
+            <w:r>
+              <w:rPr>
+                <w:rFonts w:hint="eastAsia"/>
+              </w:rPr>
+              <w:t>)</w:t>
+            </w:r>
+            <w:r>
+              <w:t xml:space="preserve"> </w:t>
+            </w:r>
+            <w:r>
+              <w:rPr>
+                <w:rFonts w:ascii="Calibri" w:hAnsi="Calibri" w:cs="Calibri"/>
+              </w:rPr>
+              <w:t>:</w:t>
+            </w:r>
+            <w:r>
+              <w:rPr>
+                <w:rFonts w:ascii="Calibri" w:hAnsi="Calibri" w:cs="Calibri" w:hint="eastAsia"/>
+              </w:rPr>
+              <w:t xml:space="preserve"> </w:t>
+            </w:r>
+            <w:r>
+              <w:t>default is None</w:t>
+            </w:r>
+            <w:r>
+              <w:rPr>
+                <w:rFonts w:hint="eastAsia"/>
+              </w:rPr>
+              <w:t>，會回傳所有</w:t>
+            </w:r>
+            <w:r>
+              <w:t>User</w:t>
+            </w:r>
+            <w:r>
+              <w:rPr>
+                <w:rFonts w:hint="eastAsia"/>
+              </w:rPr>
+              <w:t>資料</w:t>
+            </w:r>
+          </w:p>
+          <w:p>
+            <w:r>
+              <w:t xml:space="preserve">                   </w:t>
+            </w:r>
+            <w:r>
+              <w:rPr>
+                <w:rFonts w:ascii="Calibri" w:hAnsi="Calibri" w:cs="Calibri"/>
+              </w:rPr>
+              <w:t>"</w:t>
+            </w:r>
+            <w:r>
+              <w:rPr>
+                <w:rFonts w:ascii="Calibri" w:hAnsi="Calibri" w:cs="Calibri"/>
+              </w:rPr>
+              <w:t>unknown_user</w:t>
+            </w:r>
+            <w:r>
+              <w:rPr>
+                <w:rFonts w:ascii="Calibri" w:hAnsi="Calibri" w:cs="Calibri"/>
+              </w:rPr>
+              <w:t>"</w:t>
+            </w:r>
+            <w:r>
+              <w:rPr>
+                <w:rFonts w:hint="eastAsia"/>
+              </w:rPr>
+              <w:t>，會回傳所有</w:t>
+            </w:r>
+            <w:r>
+              <w:rPr>
+                <w:rFonts w:hint="eastAsia"/>
+              </w:rPr>
+              <w:t>未知</w:t>
+            </w:r>
+            <w:r>
+              <w:t>User</w:t>
+            </w:r>
+            <w:r>
+              <w:rPr>
+                <w:rFonts w:hint="eastAsia"/>
+              </w:rPr>
+              <w:t>資料</w:t>
+            </w:r>
+          </w:p>
+          <w:p>
+            <w:pPr>
+              <w:rPr>
+                <w:rFonts w:hint="eastAsia"/>
+              </w:rPr>
+            </w:pPr>
+            <w:r>
+              <w:rPr>
+                <w:rFonts w:hint="eastAsia"/>
+              </w:rPr>
+              <w:t xml:space="preserve">                   </w:t>
+            </w:r>
+            <w:r>
+              <w:rPr>
+                <w:rFonts w:ascii="Calibri" w:hAnsi="Calibri" w:cs="Calibri"/>
+              </w:rPr>
+              <w:t>"</w:t>
+            </w:r>
+            <w:r>
+              <w:rPr>
+                <w:rFonts w:ascii="Calibri" w:hAnsi="Calibri" w:cs="Calibri"/>
+              </w:rPr>
+              <w:t>known_user</w:t>
+            </w:r>
+            <w:r>
+              <w:rPr>
+                <w:rFonts w:ascii="Calibri" w:hAnsi="Calibri" w:cs="Calibri"/>
+              </w:rPr>
+              <w:t>"</w:t>
+            </w:r>
+            <w:r>
+              <w:rPr>
+                <w:rFonts w:hint="eastAsia"/>
+              </w:rPr>
+              <w:t>，會回傳所有</w:t>
+            </w:r>
+            <w:r>
+              <w:rPr>
+                <w:rFonts w:hint="eastAsia"/>
+              </w:rPr>
+              <w:t>已知</w:t>
+            </w:r>
+            <w:r>
+              <w:t>User</w:t>
+            </w:r>
+            <w:r>
+              <w:rPr>
+                <w:rFonts w:hint="eastAsia"/>
+              </w:rPr>
+              <w:t>資料</w:t>
+            </w:r>
+          </w:p>
+          <w:p>
+            <w:r>
+              <w:rPr>
+                <w:rFonts w:hint="eastAsia"/>
+              </w:rPr>
+              <w:t>)</w:t>
             </w:r>
           </w:p>
         </w:tc>
@@ -722,21 +891,7 @@
               <w:rPr>
                 <w:rFonts w:ascii="Calibri" w:hAnsi="Calibri" w:cs="Calibri"/>
               </w:rPr>
-              <w:t>er1_name</w:t>
-            </w:r>
-            <w:proofErr w:type="gramStart"/>
-            <w:r>
-              <w:rPr>
-                <w:rFonts w:ascii="Calibri" w:hAnsi="Calibri" w:cs="Calibri"/>
-              </w:rPr>
-              <w:t>" :</w:t>
-            </w:r>
-            <w:proofErr w:type="gramEnd"/>
-            <w:r>
-              <w:rPr>
-                <w:rFonts w:ascii="Calibri" w:hAnsi="Calibri" w:cs="Calibri"/>
-              </w:rPr>
-              <w:t xml:space="preserve"> [</w:t>
+              <w:t>er1_name" : [</w:t>
             </w:r>
           </w:p>
           <w:p>
@@ -1055,21 +1210,7 @@
               <w:rPr>
                 <w:rFonts w:ascii="Calibri" w:hAnsi="Calibri" w:cs="Calibri"/>
               </w:rPr>
-              <w:t>er2_name</w:t>
-            </w:r>
-            <w:proofErr w:type="gramStart"/>
-            <w:r>
-              <w:rPr>
-                <w:rFonts w:ascii="Calibri" w:hAnsi="Calibri" w:cs="Calibri"/>
-              </w:rPr>
-              <w:t>" :</w:t>
-            </w:r>
-            <w:proofErr w:type="gramEnd"/>
-            <w:r>
-              <w:rPr>
-                <w:rFonts w:ascii="Calibri" w:hAnsi="Calibri" w:cs="Calibri"/>
-              </w:rPr>
-              <w:t xml:space="preserve"> [</w:t>
+              <w:t>er2_name" : [</w:t>
             </w:r>
           </w:p>
           <w:p>
@@ -1219,6 +1360,7 @@
               <w:rPr>
                 <w:rFonts w:ascii="Calibri" w:hAnsi="Calibri" w:cs="Calibri"/>
               </w:rPr>
+              <w:lastRenderedPageBreak/>
               <w:t>{"Time": 16</w:t>
             </w:r>
             <w:r>
@@ -1339,7 +1481,6 @@
               <w:rPr>
                 <w:rFonts w:ascii="Calibri" w:hAnsi="Calibri" w:cs="Calibri"/>
               </w:rPr>
-              <w:lastRenderedPageBreak/>
               <w:t xml:space="preserve">            {"Time": 1</w:t>
             </w:r>
             <w:r>
@@ -1466,7 +1607,6 @@
             <w:tcW w:w="8505" w:type="dxa"/>
           </w:tcPr>
           <w:p>
-            <w:proofErr w:type="spellStart"/>
             <w:r>
               <w:t>read_</w:t>
             </w:r>
@@ -1476,7 +1616,6 @@
             <w:r>
               <w:t>_file</w:t>
             </w:r>
-            <w:proofErr w:type="spellEnd"/>
           </w:p>
         </w:tc>
       </w:tr>
@@ -1811,11 +1950,9 @@
             <w:tcW w:w="8505" w:type="dxa"/>
           </w:tcPr>
           <w:p>
-            <w:proofErr w:type="spellStart"/>
             <w:r>
               <w:t>read_location_file</w:t>
             </w:r>
-            <w:proofErr w:type="spellEnd"/>
           </w:p>
         </w:tc>
       </w:tr>
@@ -1984,11 +2121,6 @@
             </w:r>
           </w:p>
           <w:p>
-            <w:pPr>
-              <w:rPr>
-                <w:rFonts w:hint="eastAsia"/>
-              </w:rPr>
-            </w:pPr>
             <w:r>
               <w:t>3fd66200f964a52000ea1ee3</w:t>
             </w:r>
@@ -2066,13 +2198,7 @@
               <w:rPr>
                 <w:rFonts w:ascii="Calibri" w:hAnsi="Calibri" w:cs="Calibri"/>
               </w:rPr>
-              <w:t>"</w:t>
-            </w:r>
-            <w:r>
-              <w:rPr>
-                <w:rFonts w:ascii="Calibri" w:hAnsi="Calibri" w:cs="Calibri"/>
-              </w:rPr>
-              <w:t xml:space="preserve">: </w:t>
+              <w:t xml:space="preserve">": </w:t>
             </w:r>
             <w:r>
               <w:t>{</w:t>
@@ -2101,13 +2227,7 @@
               <w:rPr>
                 <w:rFonts w:ascii="Calibri" w:hAnsi="Calibri" w:cs="Calibri"/>
               </w:rPr>
-              <w:t>"</w:t>
-            </w:r>
-            <w:r>
-              <w:rPr>
-                <w:rFonts w:ascii="Calibri" w:hAnsi="Calibri" w:cs="Calibri"/>
-              </w:rPr>
-              <w:t xml:space="preserve">: </w:t>
+              <w:t xml:space="preserve">": </w:t>
             </w:r>
             <w:r>
               <w:rPr>
@@ -2133,6 +2253,7 @@
           </w:p>
           <w:p>
             <w:r>
+              <w:lastRenderedPageBreak/>
               <w:t xml:space="preserve">        </w:t>
             </w:r>
             <w:r>
@@ -2151,19 +2272,7 @@
               <w:rPr>
                 <w:rFonts w:ascii="Calibri" w:hAnsi="Calibri" w:cs="Calibri"/>
               </w:rPr>
-              <w:t>"</w:t>
-            </w:r>
-            <w:r>
-              <w:rPr>
-                <w:rFonts w:ascii="Calibri" w:hAnsi="Calibri" w:cs="Calibri"/>
-              </w:rPr>
-              <w:t xml:space="preserve">: </w:t>
-            </w:r>
-            <w:r>
-              <w:rPr>
-                <w:rFonts w:ascii="Calibri" w:hAnsi="Calibri" w:cs="Calibri"/>
-              </w:rPr>
-              <w:t>"</w:t>
+              <w:t>": "</w:t>
             </w:r>
             <w:r>
               <w:t>40.733596</w:t>
@@ -2198,19 +2307,7 @@
               <w:rPr>
                 <w:rFonts w:ascii="Calibri" w:hAnsi="Calibri" w:cs="Calibri"/>
               </w:rPr>
-              <w:t>"</w:t>
-            </w:r>
-            <w:r>
-              <w:rPr>
-                <w:rFonts w:ascii="Calibri" w:hAnsi="Calibri" w:cs="Calibri"/>
-              </w:rPr>
-              <w:t xml:space="preserve">: </w:t>
-            </w:r>
-            <w:r>
-              <w:rPr>
-                <w:rFonts w:ascii="Calibri" w:hAnsi="Calibri" w:cs="Calibri"/>
-              </w:rPr>
-              <w:t>"</w:t>
+              <w:t>": "</w:t>
             </w:r>
             <w:r>
               <w:t>-74.003139</w:t>
@@ -2262,7 +2359,65 @@
               <w:rPr>
                 <w:rFonts w:hint="eastAsia"/>
               </w:rPr>
-              <w:t xml:space="preserve">    }</w:t>
+              <w:t xml:space="preserve">    },</w:t>
+            </w:r>
+          </w:p>
+          <w:p>
+            <w:r>
+              <w:rPr>
+                <w:rFonts w:hint="eastAsia"/>
+              </w:rPr>
+              <w:t xml:space="preserve">    </w:t>
+            </w:r>
+            <w:r>
+              <w:rPr>
+                <w:rFonts w:ascii="Calibri" w:hAnsi="Calibri" w:cs="Calibri"/>
+              </w:rPr>
+              <w:t>"</w:t>
+            </w:r>
+            <w:r>
+              <w:t>3fd66200f964a52000e81ee3</w:t>
+            </w:r>
+            <w:r>
+              <w:rPr>
+                <w:rFonts w:ascii="Calibri" w:hAnsi="Calibri" w:cs="Calibri"/>
+              </w:rPr>
+              <w:t xml:space="preserve">": </w:t>
+            </w:r>
+            <w:r>
+              <w:t>{</w:t>
+            </w:r>
+          </w:p>
+          <w:p>
+            <w:pPr>
+              <w:ind w:firstLineChars="400" w:firstLine="960"/>
+            </w:pPr>
+            <w:r>
+              <w:rPr>
+                <w:rFonts w:ascii="Calibri" w:hAnsi="Calibri" w:cs="Calibri"/>
+              </w:rPr>
+              <w:t>"</w:t>
+            </w:r>
+            <w:r>
+              <w:rPr>
+                <w:rFonts w:ascii="Calibri" w:hAnsi="Calibri" w:cs="Calibri" w:hint="eastAsia"/>
+              </w:rPr>
+              <w:t>country</w:t>
+            </w:r>
+            <w:r>
+              <w:rPr>
+                <w:rFonts w:ascii="Calibri" w:hAnsi="Calibri" w:cs="Calibri"/>
+              </w:rPr>
+              <w:t>": "</w:t>
+            </w:r>
+            <w:r>
+              <w:t>US</w:t>
+            </w:r>
+            <w:r>
+              <w:rPr>
+                <w:rFonts w:ascii="Calibri" w:hAnsi="Calibri" w:cs="Calibri"/>
+              </w:rPr>
+              <w:t>"</w:t>
             </w:r>
             <w:r>
               <w:rPr>
@@ -2273,10 +2428,119 @@
           </w:p>
           <w:p>
             <w:r>
-              <w:rPr>
-                <w:rFonts w:hint="eastAsia"/>
-              </w:rPr>
-              <w:lastRenderedPageBreak/>
+              <w:t xml:space="preserve">        </w:t>
+            </w:r>
+            <w:r>
+              <w:rPr>
+                <w:rFonts w:ascii="Calibri" w:hAnsi="Calibri" w:cs="Calibri"/>
+              </w:rPr>
+              <w:t>"</w:t>
+            </w:r>
+            <w:r>
+              <w:rPr>
+                <w:rFonts w:ascii="Calibri" w:hAnsi="Calibri" w:cs="Calibri"/>
+              </w:rPr>
+              <w:t>latitude</w:t>
+            </w:r>
+            <w:r>
+              <w:rPr>
+                <w:rFonts w:ascii="Calibri" w:hAnsi="Calibri" w:cs="Calibri"/>
+              </w:rPr>
+              <w:t>": "</w:t>
+            </w:r>
+            <w:r>
+              <w:t>40.758102</w:t>
+            </w:r>
+            <w:r>
+              <w:rPr>
+                <w:rFonts w:ascii="Calibri" w:hAnsi="Calibri" w:cs="Calibri"/>
+              </w:rPr>
+              <w:t>"</w:t>
+            </w:r>
+            <w:r>
+              <w:rPr>
+                <w:rFonts w:hint="eastAsia"/>
+              </w:rPr>
+              <w:t>,</w:t>
+            </w:r>
+          </w:p>
+          <w:p>
+            <w:r>
+              <w:t xml:space="preserve">        </w:t>
+            </w:r>
+            <w:r>
+              <w:rPr>
+                <w:rFonts w:ascii="Calibri" w:hAnsi="Calibri" w:cs="Calibri"/>
+              </w:rPr>
+              <w:t>"</w:t>
+            </w:r>
+            <w:r>
+              <w:t>longitude</w:t>
+            </w:r>
+            <w:r>
+              <w:rPr>
+                <w:rFonts w:ascii="Calibri" w:hAnsi="Calibri" w:cs="Calibri"/>
+              </w:rPr>
+              <w:t>": "</w:t>
+            </w:r>
+            <w:r>
+              <w:t>-73.975734</w:t>
+            </w:r>
+            <w:r>
+              <w:rPr>
+                <w:rFonts w:ascii="Calibri" w:hAnsi="Calibri" w:cs="Calibri"/>
+              </w:rPr>
+              <w:t>"</w:t>
+            </w:r>
+            <w:r>
+              <w:rPr>
+                <w:rFonts w:hint="eastAsia"/>
+              </w:rPr>
+              <w:t>,</w:t>
+            </w:r>
+          </w:p>
+          <w:p>
+            <w:pPr>
+              <w:ind w:firstLineChars="400" w:firstLine="960"/>
+            </w:pPr>
+            <w:r>
+              <w:rPr>
+                <w:rFonts w:ascii="Calibri" w:hAnsi="Calibri" w:cs="Calibri"/>
+              </w:rPr>
+              <w:t>"</w:t>
+            </w:r>
+            <w:r>
+              <w:t>type</w:t>
+            </w:r>
+            <w:r>
+              <w:rPr>
+                <w:rFonts w:ascii="Calibri" w:hAnsi="Calibri" w:cs="Calibri"/>
+              </w:rPr>
+              <w:t>": "</w:t>
+            </w:r>
+            <w:r>
+              <w:t>Gym</w:t>
+            </w:r>
+            <w:r>
+              <w:rPr>
+                <w:rFonts w:ascii="Calibri" w:hAnsi="Calibri" w:cs="Calibri"/>
+              </w:rPr>
+              <w:t>"</w:t>
+            </w:r>
+          </w:p>
+          <w:p>
+            <w:r>
+              <w:rPr>
+                <w:rFonts w:hint="eastAsia"/>
+              </w:rPr>
+              <w:t xml:space="preserve">    },</w:t>
+            </w:r>
+          </w:p>
+          <w:p>
+            <w:r>
+              <w:rPr>
+                <w:rFonts w:hint="eastAsia"/>
+              </w:rPr>
               <w:t xml:space="preserve">    </w:t>
             </w:r>
             <w:r>
@@ -2286,19 +2550,13 @@
               <w:t>"</w:t>
             </w:r>
             <w:r>
-              <w:t>3fd66200f964a52000e81ee3</w:t>
-            </w:r>
-            <w:r>
-              <w:rPr>
-                <w:rFonts w:ascii="Calibri" w:hAnsi="Calibri" w:cs="Calibri"/>
-              </w:rPr>
-              <w:t>"</w:t>
-            </w:r>
-            <w:r>
-              <w:rPr>
-                <w:rFonts w:ascii="Calibri" w:hAnsi="Calibri" w:cs="Calibri"/>
-              </w:rPr>
-              <w:t xml:space="preserve">: </w:t>
+              <w:t>3fd66200f964a52000ea1ee3</w:t>
+            </w:r>
+            <w:r>
+              <w:rPr>
+                <w:rFonts w:ascii="Calibri" w:hAnsi="Calibri" w:cs="Calibri"/>
+              </w:rPr>
+              <w:t xml:space="preserve">": </w:t>
             </w:r>
             <w:r>
               <w:t>{</w:t>
@@ -2365,7 +2623,7 @@
               <w:t>": "</w:t>
             </w:r>
             <w:r>
-              <w:t>40.758102</w:t>
+              <w:t>40.732456</w:t>
             </w:r>
             <w:r>
               <w:rPr>
@@ -2400,7 +2658,7 @@
               <w:t>": "</w:t>
             </w:r>
             <w:r>
-              <w:t>-73.975734</w:t>
+              <w:t>-74.003755</w:t>
             </w:r>
             <w:r>
               <w:rPr>
@@ -2435,189 +2693,6 @@
               <w:t>": "</w:t>
             </w:r>
             <w:r>
-              <w:t>Gym</w:t>
-            </w:r>
-            <w:r>
-              <w:rPr>
-                <w:rFonts w:ascii="Calibri" w:hAnsi="Calibri" w:cs="Calibri"/>
-              </w:rPr>
-              <w:t>"</w:t>
-            </w:r>
-          </w:p>
-          <w:p>
-            <w:r>
-              <w:rPr>
-                <w:rFonts w:hint="eastAsia"/>
-              </w:rPr>
-              <w:t xml:space="preserve">    },</w:t>
-            </w:r>
-          </w:p>
-          <w:p>
-            <w:r>
-              <w:rPr>
-                <w:rFonts w:hint="eastAsia"/>
-              </w:rPr>
-              <w:t xml:space="preserve">    </w:t>
-            </w:r>
-            <w:r>
-              <w:rPr>
-                <w:rFonts w:ascii="Calibri" w:hAnsi="Calibri" w:cs="Calibri"/>
-              </w:rPr>
-              <w:t>"</w:t>
-            </w:r>
-            <w:r>
-              <w:t>3fd66200f964a52000ea1ee3</w:t>
-            </w:r>
-            <w:r>
-              <w:rPr>
-                <w:rFonts w:ascii="Calibri" w:hAnsi="Calibri" w:cs="Calibri"/>
-              </w:rPr>
-              <w:t>"</w:t>
-            </w:r>
-            <w:r>
-              <w:rPr>
-                <w:rFonts w:ascii="Calibri" w:hAnsi="Calibri" w:cs="Calibri"/>
-              </w:rPr>
-              <w:t xml:space="preserve">: </w:t>
-            </w:r>
-            <w:r>
-              <w:t>{</w:t>
-            </w:r>
-          </w:p>
-          <w:p>
-            <w:pPr>
-              <w:ind w:firstLineChars="400" w:firstLine="960"/>
-            </w:pPr>
-            <w:r>
-              <w:rPr>
-                <w:rFonts w:ascii="Calibri" w:hAnsi="Calibri" w:cs="Calibri"/>
-              </w:rPr>
-              <w:t>"</w:t>
-            </w:r>
-            <w:r>
-              <w:rPr>
-                <w:rFonts w:ascii="Calibri" w:hAnsi="Calibri" w:cs="Calibri" w:hint="eastAsia"/>
-              </w:rPr>
-              <w:t>country</w:t>
-            </w:r>
-            <w:r>
-              <w:rPr>
-                <w:rFonts w:ascii="Calibri" w:hAnsi="Calibri" w:cs="Calibri"/>
-              </w:rPr>
-              <w:t>": "</w:t>
-            </w:r>
-            <w:r>
-              <w:t>US</w:t>
-            </w:r>
-            <w:r>
-              <w:rPr>
-                <w:rFonts w:ascii="Calibri" w:hAnsi="Calibri" w:cs="Calibri"/>
-              </w:rPr>
-              <w:t>"</w:t>
-            </w:r>
-            <w:r>
-              <w:rPr>
-                <w:rFonts w:hint="eastAsia"/>
-              </w:rPr>
-              <w:t>,</w:t>
-            </w:r>
-          </w:p>
-          <w:p>
-            <w:r>
-              <w:t xml:space="preserve">        </w:t>
-            </w:r>
-            <w:r>
-              <w:rPr>
-                <w:rFonts w:ascii="Calibri" w:hAnsi="Calibri" w:cs="Calibri"/>
-              </w:rPr>
-              <w:t>"</w:t>
-            </w:r>
-            <w:r>
-              <w:rPr>
-                <w:rFonts w:ascii="Calibri" w:hAnsi="Calibri" w:cs="Calibri"/>
-              </w:rPr>
-              <w:t>latitude</w:t>
-            </w:r>
-            <w:r>
-              <w:rPr>
-                <w:rFonts w:ascii="Calibri" w:hAnsi="Calibri" w:cs="Calibri"/>
-              </w:rPr>
-              <w:t>": "</w:t>
-            </w:r>
-            <w:r>
-              <w:t>40.732456</w:t>
-            </w:r>
-            <w:r>
-              <w:rPr>
-                <w:rFonts w:ascii="Calibri" w:hAnsi="Calibri" w:cs="Calibri"/>
-              </w:rPr>
-              <w:t>"</w:t>
-            </w:r>
-            <w:r>
-              <w:rPr>
-                <w:rFonts w:hint="eastAsia"/>
-              </w:rPr>
-              <w:t>,</w:t>
-            </w:r>
-          </w:p>
-          <w:p>
-            <w:r>
-              <w:t xml:space="preserve">        </w:t>
-            </w:r>
-            <w:r>
-              <w:rPr>
-                <w:rFonts w:ascii="Calibri" w:hAnsi="Calibri" w:cs="Calibri"/>
-              </w:rPr>
-              <w:t>"</w:t>
-            </w:r>
-            <w:r>
-              <w:t>longitude</w:t>
-            </w:r>
-            <w:r>
-              <w:rPr>
-                <w:rFonts w:ascii="Calibri" w:hAnsi="Calibri" w:cs="Calibri"/>
-              </w:rPr>
-              <w:t>": "</w:t>
-            </w:r>
-            <w:r>
-              <w:t>-74.003755</w:t>
-            </w:r>
-            <w:r>
-              <w:rPr>
-                <w:rFonts w:ascii="Calibri" w:hAnsi="Calibri" w:cs="Calibri"/>
-              </w:rPr>
-              <w:t>"</w:t>
-            </w:r>
-            <w:r>
-              <w:rPr>
-                <w:rFonts w:hint="eastAsia"/>
-              </w:rPr>
-              <w:t>,</w:t>
-            </w:r>
-          </w:p>
-          <w:p>
-            <w:pPr>
-              <w:ind w:firstLineChars="400" w:firstLine="960"/>
-              <w:rPr>
-                <w:rFonts w:hint="eastAsia"/>
-              </w:rPr>
-            </w:pPr>
-            <w:r>
-              <w:rPr>
-                <w:rFonts w:ascii="Calibri" w:hAnsi="Calibri" w:cs="Calibri"/>
-              </w:rPr>
-              <w:t>"</w:t>
-            </w:r>
-            <w:r>
-              <w:t>type</w:t>
-            </w:r>
-            <w:r>
-              <w:rPr>
-                <w:rFonts w:ascii="Calibri" w:hAnsi="Calibri" w:cs="Calibri"/>
-              </w:rPr>
-              <w:t>": "</w:t>
-            </w:r>
-            <w:r>
               <w:t>Indian Restaurant</w:t>
             </w:r>
             <w:r>
@@ -2628,11 +2703,6 @@
             </w:r>
           </w:p>
           <w:p>
-            <w:pPr>
-              <w:rPr>
-                <w:rFonts w:hint="eastAsia"/>
-              </w:rPr>
-            </w:pPr>
             <w:r>
               <w:rPr>
                 <w:rFonts w:hint="eastAsia"/>
@@ -2750,11 +2820,6 @@
             <w:tcW w:w="8505" w:type="dxa"/>
           </w:tcPr>
           <w:p>
-            <w:pPr>
-              <w:rPr>
-                <w:rFonts w:hint="eastAsia"/>
-              </w:rPr>
-            </w:pPr>
             <w:r>
               <w:rPr>
                 <w:rFonts w:hint="eastAsia"/>
@@ -2768,33 +2833,13 @@
               <w:t>XXX_</w:t>
             </w:r>
             <w:r>
-              <w:t xml:space="preserve"> </w:t>
-            </w:r>
-            <w:r>
-              <w:t>recommend</w:t>
-            </w:r>
-            <w:r>
-              <w:t>ation</w:t>
-            </w:r>
-            <w:r>
-              <w:rPr>
-                <w:rFonts w:hint="eastAsia"/>
-              </w:rPr>
-              <w:t>，回傳每</w:t>
-            </w:r>
-            <w:proofErr w:type="gramStart"/>
-            <w:r>
-              <w:rPr>
-                <w:rFonts w:hint="eastAsia"/>
-              </w:rPr>
-              <w:t>個</w:t>
-            </w:r>
-            <w:proofErr w:type="gramEnd"/>
-            <w:r>
-              <w:rPr>
-                <w:rFonts w:hint="eastAsia"/>
-              </w:rPr>
-              <w:t>有</w:t>
+              <w:t xml:space="preserve"> recommendation</w:t>
+            </w:r>
+            <w:r>
+              <w:rPr>
+                <w:rFonts w:hint="eastAsia"/>
+              </w:rPr>
+              <w:t>，回傳每個有</w:t>
             </w:r>
             <w:r>
               <w:rPr>
@@ -2920,11 +2965,6 @@
             </w:r>
           </w:p>
           <w:p>
-            <w:pPr>
-              <w:rPr>
-                <w:rFonts w:hint="eastAsia"/>
-              </w:rPr>
-            </w:pPr>
             <w:r>
               <w:rPr>
                 <w:rFonts w:hint="eastAsia"/>
@@ -2956,46 +2996,259 @@
               <w:rPr>
                 <w:rFonts w:ascii="Calibri" w:hAnsi="Calibri" w:cs="Calibri" w:hint="eastAsia"/>
               </w:rPr>
-              <w:t xml:space="preserve"> L</w:t>
+              <w:t xml:space="preserve"> Location</w:t>
             </w:r>
             <w:r>
               <w:rPr>
                 <w:rFonts w:ascii="Calibri" w:hAnsi="Calibri" w:cs="Calibri" w:hint="eastAsia"/>
               </w:rPr>
-              <w:t>ocation</w:t>
+              <w:t>的排序，由</w:t>
             </w:r>
             <w:r>
               <w:rPr>
                 <w:rFonts w:ascii="Calibri" w:hAnsi="Calibri" w:cs="Calibri" w:hint="eastAsia"/>
               </w:rPr>
-              <w:t>的排序，由</w:t>
+              <w:t>R</w:t>
+            </w:r>
+            <w:r>
+              <w:rPr>
+                <w:rFonts w:ascii="Calibri" w:hAnsi="Calibri" w:cs="Calibri"/>
+              </w:rPr>
+              <w:t>ank1</w:t>
             </w:r>
             <w:r>
               <w:rPr>
                 <w:rFonts w:ascii="Calibri" w:hAnsi="Calibri" w:cs="Calibri" w:hint="eastAsia"/>
               </w:rPr>
-              <w:t>R</w:t>
-            </w:r>
-            <w:r>
-              <w:rPr>
-                <w:rFonts w:ascii="Calibri" w:hAnsi="Calibri" w:cs="Calibri"/>
-              </w:rPr>
-              <w:t>ank1</w:t>
+              <w:t>開始排序</w:t>
+            </w:r>
+          </w:p>
+          <w:p>
+            <w:r>
+              <w:rPr>
+                <w:rFonts w:hint="eastAsia"/>
+              </w:rPr>
+              <w:t>{</w:t>
+            </w:r>
+          </w:p>
+          <w:p>
+            <w:r>
+              <w:rPr>
+                <w:rFonts w:hint="eastAsia"/>
+              </w:rPr>
+              <w:t xml:space="preserve">    </w:t>
+            </w:r>
+          </w:p>
+          <w:p>
+            <w:pPr>
+              <w:rPr>
+                <w:rFonts w:ascii="Calibri" w:hAnsi="Calibri" w:cs="Calibri"/>
+              </w:rPr>
+            </w:pPr>
+            <w:r>
+              <w:t xml:space="preserve">    </w:t>
+            </w:r>
+            <w:r>
+              <w:rPr>
+                <w:rFonts w:ascii="Calibri" w:hAnsi="Calibri" w:cs="Calibri"/>
+              </w:rPr>
+              <w:t>"</w:t>
             </w:r>
             <w:r>
               <w:rPr>
                 <w:rFonts w:ascii="Calibri" w:hAnsi="Calibri" w:cs="Calibri" w:hint="eastAsia"/>
               </w:rPr>
-              <w:t>開始排序</w:t>
-            </w:r>
-            <w:bookmarkStart w:id="0" w:name="_GoBack"/>
-            <w:bookmarkEnd w:id="0"/>
-          </w:p>
-          <w:p>
-            <w:r>
-              <w:rPr>
-                <w:rFonts w:hint="eastAsia"/>
-              </w:rPr>
+              <w:t>u</w:t>
+            </w:r>
+            <w:r>
+              <w:rPr>
+                <w:rFonts w:ascii="Calibri" w:hAnsi="Calibri" w:cs="Calibri"/>
+              </w:rPr>
+              <w:t>ser1_name</w:t>
+            </w:r>
+            <w:r>
+              <w:rPr>
+                <w:rFonts w:ascii="Calibri" w:hAnsi="Calibri" w:cs="Calibri"/>
+              </w:rPr>
+              <w:t xml:space="preserve">": </w:t>
+            </w:r>
+            <w:r>
+              <w:t>[</w:t>
+            </w:r>
+          </w:p>
+          <w:p>
+            <w:r>
+              <w:rPr>
+                <w:rFonts w:hint="eastAsia"/>
+              </w:rPr>
+              <w:t xml:space="preserve">        </w:t>
+            </w:r>
+            <w:r>
+              <w:rPr>
+                <w:rFonts w:ascii="Calibri" w:hAnsi="Calibri" w:cs="Calibri"/>
+              </w:rPr>
+              <w:t>"</w:t>
+            </w:r>
+            <w:r>
+              <w:rPr>
+                <w:rFonts w:ascii="Calibri" w:hAnsi="Calibri" w:cs="Calibri" w:hint="eastAsia"/>
+              </w:rPr>
+              <w:t>rank1_location</w:t>
+            </w:r>
+            <w:r>
+              <w:rPr>
+                <w:rFonts w:ascii="Calibri" w:hAnsi="Calibri" w:cs="Calibri"/>
+              </w:rPr>
+              <w:t>"</w:t>
+            </w:r>
+            <w:r>
+              <w:rPr>
+                <w:rFonts w:hint="eastAsia"/>
+              </w:rPr>
+              <w:t>,</w:t>
+            </w:r>
+          </w:p>
+          <w:p>
+            <w:r>
+              <w:t xml:space="preserve">        </w:t>
+            </w:r>
+            <w:r>
+              <w:rPr>
+                <w:rFonts w:ascii="Calibri" w:hAnsi="Calibri" w:cs="Calibri"/>
+              </w:rPr>
+              <w:t>"</w:t>
+            </w:r>
+            <w:r>
+              <w:rPr>
+                <w:rFonts w:ascii="Calibri" w:hAnsi="Calibri" w:cs="Calibri" w:hint="eastAsia"/>
+              </w:rPr>
+              <w:t>rank2_location</w:t>
+            </w:r>
+            <w:r>
+              <w:rPr>
+                <w:rFonts w:ascii="Calibri" w:hAnsi="Calibri" w:cs="Calibri"/>
+              </w:rPr>
+              <w:t>"</w:t>
+            </w:r>
+            <w:r>
+              <w:rPr>
+                <w:rFonts w:hint="eastAsia"/>
+              </w:rPr>
+              <w:t>,</w:t>
+            </w:r>
+          </w:p>
+          <w:p>
+            <w:r>
+              <w:t xml:space="preserve">        </w:t>
+            </w:r>
+            <w:r>
+              <w:rPr>
+                <w:rFonts w:ascii="Calibri" w:hAnsi="Calibri" w:cs="Calibri"/>
+              </w:rPr>
+              <w:t>"</w:t>
+            </w:r>
+            <w:r>
+              <w:rPr>
+                <w:rFonts w:ascii="Calibri" w:hAnsi="Calibri" w:cs="Calibri" w:hint="eastAsia"/>
+              </w:rPr>
+              <w:t>rank3_location</w:t>
+            </w:r>
+            <w:r>
+              <w:rPr>
+                <w:rFonts w:ascii="Calibri" w:hAnsi="Calibri" w:cs="Calibri"/>
+              </w:rPr>
+              <w:t>"</w:t>
+            </w:r>
+            <w:r>
+              <w:rPr>
+                <w:rFonts w:hint="eastAsia"/>
+              </w:rPr>
+              <w:t>,</w:t>
+            </w:r>
+          </w:p>
+          <w:p>
+            <w:pPr>
+              <w:ind w:firstLineChars="400" w:firstLine="960"/>
+            </w:pPr>
+            <w:r>
+              <w:rPr>
+                <w:rFonts w:ascii="Calibri" w:hAnsi="Calibri" w:cs="Calibri"/>
+              </w:rPr>
+              <w:t>"</w:t>
+            </w:r>
+            <w:r>
+              <w:rPr>
+                <w:rFonts w:ascii="Calibri" w:hAnsi="Calibri" w:cs="Calibri" w:hint="eastAsia"/>
+              </w:rPr>
+              <w:t>rank4_location</w:t>
+            </w:r>
+            <w:r>
+              <w:rPr>
+                <w:rFonts w:ascii="Calibri" w:hAnsi="Calibri" w:cs="Calibri"/>
+              </w:rPr>
+              <w:t>"</w:t>
+            </w:r>
+            <w:r>
+              <w:rPr>
+                <w:rFonts w:hint="eastAsia"/>
+              </w:rPr>
+              <w:t>,</w:t>
+            </w:r>
+          </w:p>
+          <w:p>
+            <w:pPr>
+              <w:ind w:firstLineChars="400" w:firstLine="960"/>
+            </w:pPr>
+            <w:r>
+              <w:t>……</w:t>
+            </w:r>
+          </w:p>
+          <w:p>
+            <w:r>
+              <w:rPr>
+                <w:rFonts w:hint="eastAsia"/>
+              </w:rPr>
+              <w:t xml:space="preserve">    ]</w:t>
+            </w:r>
+            <w:r>
+              <w:rPr>
+                <w:rFonts w:hint="eastAsia"/>
+              </w:rPr>
+              <w:t>,</w:t>
+            </w:r>
+          </w:p>
+          <w:p>
+            <w:r>
+              <w:rPr>
+                <w:rFonts w:hint="eastAsia"/>
+              </w:rPr>
+              <w:t xml:space="preserve">    </w:t>
+            </w:r>
+            <w:r>
+              <w:rPr>
+                <w:rFonts w:ascii="Calibri" w:hAnsi="Calibri" w:cs="Calibri"/>
+              </w:rPr>
+              <w:t>"</w:t>
+            </w:r>
+            <w:r>
+              <w:rPr>
+                <w:rFonts w:ascii="Calibri" w:hAnsi="Calibri" w:cs="Calibri" w:hint="eastAsia"/>
+              </w:rPr>
+              <w:t xml:space="preserve"> u</w:t>
+            </w:r>
+            <w:r>
+              <w:rPr>
+                <w:rFonts w:ascii="Calibri" w:hAnsi="Calibri" w:cs="Calibri"/>
+              </w:rPr>
+              <w:t xml:space="preserve">ser2_name </w:t>
+            </w:r>
+            <w:r>
+              <w:rPr>
+                <w:rFonts w:ascii="Calibri" w:hAnsi="Calibri" w:cs="Calibri"/>
+              </w:rPr>
+              <w:t xml:space="preserve">": </w:t>
+            </w:r>
+            <w:r>
               <w:t>{</w:t>
             </w:r>
           </w:p>
@@ -3004,18 +3257,143 @@
               <w:rPr>
                 <w:rFonts w:hint="eastAsia"/>
               </w:rPr>
+              <w:t xml:space="preserve">        </w:t>
+            </w:r>
+            <w:r>
+              <w:rPr>
+                <w:rFonts w:ascii="Calibri" w:hAnsi="Calibri" w:cs="Calibri"/>
+              </w:rPr>
+              <w:t>"</w:t>
+            </w:r>
+            <w:r>
+              <w:rPr>
+                <w:rFonts w:ascii="Calibri" w:hAnsi="Calibri" w:cs="Calibri" w:hint="eastAsia"/>
+              </w:rPr>
+              <w:t>rank1_location</w:t>
+            </w:r>
+            <w:r>
+              <w:rPr>
+                <w:rFonts w:ascii="Calibri" w:hAnsi="Calibri" w:cs="Calibri"/>
+              </w:rPr>
+              <w:t>"</w:t>
+            </w:r>
+            <w:r>
+              <w:rPr>
+                <w:rFonts w:hint="eastAsia"/>
+              </w:rPr>
+              <w:t>,</w:t>
+            </w:r>
+          </w:p>
+          <w:p>
+            <w:r>
+              <w:t xml:space="preserve">        </w:t>
+            </w:r>
+            <w:r>
+              <w:rPr>
+                <w:rFonts w:ascii="Calibri" w:hAnsi="Calibri" w:cs="Calibri"/>
+              </w:rPr>
+              <w:t>"</w:t>
+            </w:r>
+            <w:r>
+              <w:rPr>
+                <w:rFonts w:ascii="Calibri" w:hAnsi="Calibri" w:cs="Calibri" w:hint="eastAsia"/>
+              </w:rPr>
+              <w:t>rank2_location</w:t>
+            </w:r>
+            <w:r>
+              <w:rPr>
+                <w:rFonts w:ascii="Calibri" w:hAnsi="Calibri" w:cs="Calibri"/>
+              </w:rPr>
+              <w:t>"</w:t>
+            </w:r>
+            <w:r>
+              <w:rPr>
+                <w:rFonts w:hint="eastAsia"/>
+              </w:rPr>
+              <w:t>,</w:t>
+            </w:r>
+          </w:p>
+          <w:p>
+            <w:r>
+              <w:t xml:space="preserve">        </w:t>
+            </w:r>
+            <w:r>
+              <w:rPr>
+                <w:rFonts w:ascii="Calibri" w:hAnsi="Calibri" w:cs="Calibri"/>
+              </w:rPr>
+              <w:t>"</w:t>
+            </w:r>
+            <w:r>
+              <w:rPr>
+                <w:rFonts w:ascii="Calibri" w:hAnsi="Calibri" w:cs="Calibri" w:hint="eastAsia"/>
+              </w:rPr>
+              <w:t>rank3_location</w:t>
+            </w:r>
+            <w:r>
+              <w:rPr>
+                <w:rFonts w:ascii="Calibri" w:hAnsi="Calibri" w:cs="Calibri"/>
+              </w:rPr>
+              <w:t>"</w:t>
+            </w:r>
+            <w:r>
+              <w:rPr>
+                <w:rFonts w:hint="eastAsia"/>
+              </w:rPr>
+              <w:t>,</w:t>
+            </w:r>
+          </w:p>
+          <w:p>
+            <w:pPr>
+              <w:ind w:firstLineChars="400" w:firstLine="960"/>
+            </w:pPr>
+            <w:r>
+              <w:rPr>
+                <w:rFonts w:ascii="Calibri" w:hAnsi="Calibri" w:cs="Calibri"/>
+              </w:rPr>
+              <w:t>"</w:t>
+            </w:r>
+            <w:r>
+              <w:rPr>
+                <w:rFonts w:ascii="Calibri" w:hAnsi="Calibri" w:cs="Calibri" w:hint="eastAsia"/>
+              </w:rPr>
+              <w:t>rank4_location</w:t>
+            </w:r>
+            <w:r>
+              <w:rPr>
+                <w:rFonts w:ascii="Calibri" w:hAnsi="Calibri" w:cs="Calibri"/>
+              </w:rPr>
+              <w:t>"</w:t>
+            </w:r>
+            <w:r>
+              <w:rPr>
+                <w:rFonts w:hint="eastAsia"/>
+              </w:rPr>
+              <w:t>,</w:t>
+            </w:r>
+          </w:p>
+          <w:p>
+            <w:pPr>
+              <w:ind w:firstLineChars="400" w:firstLine="960"/>
+            </w:pPr>
+            <w:r>
+              <w:t>……</w:t>
+            </w:r>
+          </w:p>
+          <w:p>
+            <w:r>
+              <w:rPr>
+                <w:rFonts w:hint="eastAsia"/>
+              </w:rPr>
+              <w:t xml:space="preserve">    },</w:t>
+            </w:r>
+          </w:p>
+          <w:p>
+            <w:r>
+              <w:rPr>
+                <w:rFonts w:hint="eastAsia"/>
+              </w:rPr>
               <w:t xml:space="preserve">    </w:t>
             </w:r>
-          </w:p>
-          <w:p>
-            <w:pPr>
-              <w:rPr>
-                <w:rFonts w:ascii="Calibri" w:hAnsi="Calibri" w:cs="Calibri"/>
-              </w:rPr>
-            </w:pPr>
-            <w:r>
-              <w:t xml:space="preserve">    </w:t>
-            </w:r>
             <w:r>
               <w:rPr>
                 <w:rFonts w:ascii="Calibri" w:hAnsi="Calibri" w:cs="Calibri"/>
@@ -3026,13 +3404,13 @@
               <w:rPr>
                 <w:rFonts w:ascii="Calibri" w:hAnsi="Calibri" w:cs="Calibri" w:hint="eastAsia"/>
               </w:rPr>
-              <w:t>u</w:t>
-            </w:r>
-            <w:r>
-              <w:rPr>
-                <w:rFonts w:ascii="Calibri" w:hAnsi="Calibri" w:cs="Calibri"/>
-              </w:rPr>
-              <w:t>ser1_name</w:t>
+              <w:t xml:space="preserve"> u</w:t>
+            </w:r>
+            <w:r>
+              <w:rPr>
+                <w:rFonts w:ascii="Calibri" w:hAnsi="Calibri" w:cs="Calibri"/>
+              </w:rPr>
+              <w:t xml:space="preserve">ser3_name </w:t>
             </w:r>
             <w:r>
               <w:rPr>
@@ -3041,14 +3419,15 @@
               <w:t xml:space="preserve">": </w:t>
             </w:r>
             <w:r>
-              <w:t>[</w:t>
-            </w:r>
-          </w:p>
-          <w:p>
-            <w:r>
-              <w:rPr>
-                <w:rFonts w:hint="eastAsia"/>
-              </w:rPr>
+              <w:t>{</w:t>
+            </w:r>
+          </w:p>
+          <w:p>
+            <w:r>
+              <w:rPr>
+                <w:rFonts w:hint="eastAsia"/>
+              </w:rPr>
+              <w:lastRenderedPageBreak/>
               <w:t xml:space="preserve">        </w:t>
             </w:r>
             <w:r>
@@ -3090,13 +3469,36 @@
               <w:rPr>
                 <w:rFonts w:ascii="Calibri" w:hAnsi="Calibri" w:cs="Calibri" w:hint="eastAsia"/>
               </w:rPr>
-              <w:t>rank2</w:t>
+              <w:t>rank2_location</w:t>
+            </w:r>
+            <w:r>
+              <w:rPr>
+                <w:rFonts w:ascii="Calibri" w:hAnsi="Calibri" w:cs="Calibri"/>
+              </w:rPr>
+              <w:t>"</w:t>
+            </w:r>
+            <w:r>
+              <w:rPr>
+                <w:rFonts w:hint="eastAsia"/>
+              </w:rPr>
+              <w:t>,</w:t>
+            </w:r>
+          </w:p>
+          <w:p>
+            <w:r>
+              <w:t xml:space="preserve">        </w:t>
+            </w:r>
+            <w:r>
+              <w:rPr>
+                <w:rFonts w:ascii="Calibri" w:hAnsi="Calibri" w:cs="Calibri"/>
+              </w:rPr>
+              <w:t>"</w:t>
             </w:r>
             <w:r>
               <w:rPr>
                 <w:rFonts w:ascii="Calibri" w:hAnsi="Calibri" w:cs="Calibri" w:hint="eastAsia"/>
               </w:rPr>
-              <w:t>_location</w:t>
+              <w:t>rank3_location</w:t>
             </w:r>
             <w:r>
               <w:rPr>
@@ -3112,9 +3514,9 @@
             </w:r>
           </w:p>
           <w:p>
-            <w:r>
-              <w:t xml:space="preserve">        </w:t>
-            </w:r>
+            <w:pPr>
+              <w:ind w:firstLineChars="400" w:firstLine="960"/>
+            </w:pPr>
             <w:r>
               <w:rPr>
                 <w:rFonts w:ascii="Calibri" w:hAnsi="Calibri" w:cs="Calibri"/>
@@ -3125,13 +3527,7 @@
               <w:rPr>
                 <w:rFonts w:ascii="Calibri" w:hAnsi="Calibri" w:cs="Calibri" w:hint="eastAsia"/>
               </w:rPr>
-              <w:t>rank3</w:t>
-            </w:r>
-            <w:r>
-              <w:rPr>
-                <w:rFonts w:ascii="Calibri" w:hAnsi="Calibri" w:cs="Calibri" w:hint="eastAsia"/>
-              </w:rPr>
-              <w:t>_location</w:t>
+              <w:t>rank4_location</w:t>
             </w:r>
             <w:r>
               <w:rPr>
@@ -3151,439 +3547,10 @@
               <w:ind w:firstLineChars="400" w:firstLine="960"/>
             </w:pPr>
             <w:r>
-              <w:rPr>
-                <w:rFonts w:ascii="Calibri" w:hAnsi="Calibri" w:cs="Calibri"/>
-              </w:rPr>
-              <w:t>"</w:t>
-            </w:r>
-            <w:r>
-              <w:rPr>
-                <w:rFonts w:ascii="Calibri" w:hAnsi="Calibri" w:cs="Calibri" w:hint="eastAsia"/>
-              </w:rPr>
-              <w:t>rank4</w:t>
-            </w:r>
-            <w:r>
-              <w:rPr>
-                <w:rFonts w:ascii="Calibri" w:hAnsi="Calibri" w:cs="Calibri" w:hint="eastAsia"/>
-              </w:rPr>
-              <w:t>_location</w:t>
-            </w:r>
-            <w:r>
-              <w:rPr>
-                <w:rFonts w:ascii="Calibri" w:hAnsi="Calibri" w:cs="Calibri"/>
-              </w:rPr>
-              <w:t>"</w:t>
-            </w:r>
-            <w:r>
-              <w:rPr>
-                <w:rFonts w:hint="eastAsia"/>
-              </w:rPr>
-              <w:t>,</w:t>
-            </w:r>
-          </w:p>
-          <w:p>
-            <w:pPr>
-              <w:ind w:firstLineChars="400" w:firstLine="960"/>
-            </w:pPr>
-            <w:r>
               <w:t>……</w:t>
             </w:r>
           </w:p>
           <w:p>
-            <w:r>
-              <w:rPr>
-                <w:rFonts w:hint="eastAsia"/>
-              </w:rPr>
-              <w:t xml:space="preserve">    ]</w:t>
-            </w:r>
-            <w:r>
-              <w:rPr>
-                <w:rFonts w:hint="eastAsia"/>
-              </w:rPr>
-              <w:t>,</w:t>
-            </w:r>
-          </w:p>
-          <w:p>
-            <w:r>
-              <w:rPr>
-                <w:rFonts w:hint="eastAsia"/>
-              </w:rPr>
-              <w:t xml:space="preserve">    </w:t>
-            </w:r>
-            <w:r>
-              <w:rPr>
-                <w:rFonts w:ascii="Calibri" w:hAnsi="Calibri" w:cs="Calibri"/>
-              </w:rPr>
-              <w:t>"</w:t>
-            </w:r>
-            <w:r>
-              <w:rPr>
-                <w:rFonts w:ascii="Calibri" w:hAnsi="Calibri" w:cs="Calibri" w:hint="eastAsia"/>
-              </w:rPr>
-              <w:t xml:space="preserve"> </w:t>
-            </w:r>
-            <w:r>
-              <w:rPr>
-                <w:rFonts w:ascii="Calibri" w:hAnsi="Calibri" w:cs="Calibri" w:hint="eastAsia"/>
-              </w:rPr>
-              <w:t>u</w:t>
-            </w:r>
-            <w:r>
-              <w:rPr>
-                <w:rFonts w:ascii="Calibri" w:hAnsi="Calibri" w:cs="Calibri"/>
-              </w:rPr>
-              <w:t>ser</w:t>
-            </w:r>
-            <w:r>
-              <w:rPr>
-                <w:rFonts w:ascii="Calibri" w:hAnsi="Calibri" w:cs="Calibri"/>
-              </w:rPr>
-              <w:t>2</w:t>
-            </w:r>
-            <w:r>
-              <w:rPr>
-                <w:rFonts w:ascii="Calibri" w:hAnsi="Calibri" w:cs="Calibri"/>
-              </w:rPr>
-              <w:t>_name</w:t>
-            </w:r>
-            <w:r>
-              <w:rPr>
-                <w:rFonts w:ascii="Calibri" w:hAnsi="Calibri" w:cs="Calibri"/>
-              </w:rPr>
-              <w:t xml:space="preserve"> </w:t>
-            </w:r>
-            <w:r>
-              <w:rPr>
-                <w:rFonts w:ascii="Calibri" w:hAnsi="Calibri" w:cs="Calibri"/>
-              </w:rPr>
-              <w:t xml:space="preserve">": </w:t>
-            </w:r>
-            <w:r>
-              <w:t>{</w:t>
-            </w:r>
-          </w:p>
-          <w:p>
-            <w:r>
-              <w:rPr>
-                <w:rFonts w:hint="eastAsia"/>
-              </w:rPr>
-              <w:t xml:space="preserve">        </w:t>
-            </w:r>
-            <w:r>
-              <w:rPr>
-                <w:rFonts w:ascii="Calibri" w:hAnsi="Calibri" w:cs="Calibri"/>
-              </w:rPr>
-              <w:t>"</w:t>
-            </w:r>
-            <w:r>
-              <w:rPr>
-                <w:rFonts w:ascii="Calibri" w:hAnsi="Calibri" w:cs="Calibri" w:hint="eastAsia"/>
-              </w:rPr>
-              <w:t>rank1_location</w:t>
-            </w:r>
-            <w:r>
-              <w:rPr>
-                <w:rFonts w:ascii="Calibri" w:hAnsi="Calibri" w:cs="Calibri"/>
-              </w:rPr>
-              <w:t>"</w:t>
-            </w:r>
-            <w:r>
-              <w:rPr>
-                <w:rFonts w:hint="eastAsia"/>
-              </w:rPr>
-              <w:t>,</w:t>
-            </w:r>
-          </w:p>
-          <w:p>
-            <w:r>
-              <w:t xml:space="preserve">        </w:t>
-            </w:r>
-            <w:r>
-              <w:rPr>
-                <w:rFonts w:ascii="Calibri" w:hAnsi="Calibri" w:cs="Calibri"/>
-              </w:rPr>
-              <w:t>"</w:t>
-            </w:r>
-            <w:r>
-              <w:rPr>
-                <w:rFonts w:ascii="Calibri" w:hAnsi="Calibri" w:cs="Calibri" w:hint="eastAsia"/>
-              </w:rPr>
-              <w:t>rank2_location</w:t>
-            </w:r>
-            <w:r>
-              <w:rPr>
-                <w:rFonts w:ascii="Calibri" w:hAnsi="Calibri" w:cs="Calibri"/>
-              </w:rPr>
-              <w:t>"</w:t>
-            </w:r>
-            <w:r>
-              <w:rPr>
-                <w:rFonts w:hint="eastAsia"/>
-              </w:rPr>
-              <w:t>,</w:t>
-            </w:r>
-          </w:p>
-          <w:p>
-            <w:r>
-              <w:t xml:space="preserve">        </w:t>
-            </w:r>
-            <w:r>
-              <w:rPr>
-                <w:rFonts w:ascii="Calibri" w:hAnsi="Calibri" w:cs="Calibri"/>
-              </w:rPr>
-              <w:t>"</w:t>
-            </w:r>
-            <w:r>
-              <w:rPr>
-                <w:rFonts w:ascii="Calibri" w:hAnsi="Calibri" w:cs="Calibri" w:hint="eastAsia"/>
-              </w:rPr>
-              <w:t>rank3_location</w:t>
-            </w:r>
-            <w:r>
-              <w:rPr>
-                <w:rFonts w:ascii="Calibri" w:hAnsi="Calibri" w:cs="Calibri"/>
-              </w:rPr>
-              <w:t>"</w:t>
-            </w:r>
-            <w:r>
-              <w:rPr>
-                <w:rFonts w:hint="eastAsia"/>
-              </w:rPr>
-              <w:t>,</w:t>
-            </w:r>
-          </w:p>
-          <w:p>
-            <w:pPr>
-              <w:ind w:firstLineChars="400" w:firstLine="960"/>
-            </w:pPr>
-            <w:r>
-              <w:rPr>
-                <w:rFonts w:ascii="Calibri" w:hAnsi="Calibri" w:cs="Calibri"/>
-              </w:rPr>
-              <w:t>"</w:t>
-            </w:r>
-            <w:r>
-              <w:rPr>
-                <w:rFonts w:ascii="Calibri" w:hAnsi="Calibri" w:cs="Calibri" w:hint="eastAsia"/>
-              </w:rPr>
-              <w:t>rank4_location</w:t>
-            </w:r>
-            <w:r>
-              <w:rPr>
-                <w:rFonts w:ascii="Calibri" w:hAnsi="Calibri" w:cs="Calibri"/>
-              </w:rPr>
-              <w:t>"</w:t>
-            </w:r>
-            <w:r>
-              <w:rPr>
-                <w:rFonts w:hint="eastAsia"/>
-              </w:rPr>
-              <w:t>,</w:t>
-            </w:r>
-          </w:p>
-          <w:p>
-            <w:pPr>
-              <w:ind w:firstLineChars="400" w:firstLine="960"/>
-            </w:pPr>
-            <w:r>
-              <w:t>……</w:t>
-            </w:r>
-          </w:p>
-          <w:p>
-            <w:r>
-              <w:rPr>
-                <w:rFonts w:hint="eastAsia"/>
-              </w:rPr>
-              <w:t xml:space="preserve">    },</w:t>
-            </w:r>
-          </w:p>
-          <w:p>
-            <w:r>
-              <w:rPr>
-                <w:rFonts w:hint="eastAsia"/>
-              </w:rPr>
-              <w:t xml:space="preserve">    </w:t>
-            </w:r>
-            <w:r>
-              <w:rPr>
-                <w:rFonts w:ascii="Calibri" w:hAnsi="Calibri" w:cs="Calibri"/>
-              </w:rPr>
-              <w:t>"</w:t>
-            </w:r>
-            <w:r>
-              <w:rPr>
-                <w:rFonts w:ascii="Calibri" w:hAnsi="Calibri" w:cs="Calibri" w:hint="eastAsia"/>
-              </w:rPr>
-              <w:t xml:space="preserve"> </w:t>
-            </w:r>
-            <w:r>
-              <w:rPr>
-                <w:rFonts w:ascii="Calibri" w:hAnsi="Calibri" w:cs="Calibri" w:hint="eastAsia"/>
-              </w:rPr>
-              <w:t>u</w:t>
-            </w:r>
-            <w:r>
-              <w:rPr>
-                <w:rFonts w:ascii="Calibri" w:hAnsi="Calibri" w:cs="Calibri"/>
-              </w:rPr>
-              <w:t>ser3</w:t>
-            </w:r>
-            <w:r>
-              <w:rPr>
-                <w:rFonts w:ascii="Calibri" w:hAnsi="Calibri" w:cs="Calibri"/>
-              </w:rPr>
-              <w:t>_name</w:t>
-            </w:r>
-            <w:r>
-              <w:rPr>
-                <w:rFonts w:ascii="Calibri" w:hAnsi="Calibri" w:cs="Calibri"/>
-              </w:rPr>
-              <w:t xml:space="preserve"> </w:t>
-            </w:r>
-            <w:r>
-              <w:rPr>
-                <w:rFonts w:ascii="Calibri" w:hAnsi="Calibri" w:cs="Calibri"/>
-              </w:rPr>
-              <w:t xml:space="preserve">": </w:t>
-            </w:r>
-            <w:r>
-              <w:t>{</w:t>
-            </w:r>
-          </w:p>
-          <w:p>
-            <w:r>
-              <w:rPr>
-                <w:rFonts w:hint="eastAsia"/>
-              </w:rPr>
-              <w:t xml:space="preserve">        </w:t>
-            </w:r>
-            <w:r>
-              <w:rPr>
-                <w:rFonts w:ascii="Calibri" w:hAnsi="Calibri" w:cs="Calibri"/>
-              </w:rPr>
-              <w:t>"</w:t>
-            </w:r>
-            <w:r>
-              <w:rPr>
-                <w:rFonts w:ascii="Calibri" w:hAnsi="Calibri" w:cs="Calibri" w:hint="eastAsia"/>
-              </w:rPr>
-              <w:t>rank1_location</w:t>
-            </w:r>
-            <w:r>
-              <w:rPr>
-                <w:rFonts w:ascii="Calibri" w:hAnsi="Calibri" w:cs="Calibri"/>
-              </w:rPr>
-              <w:t>"</w:t>
-            </w:r>
-            <w:r>
-              <w:rPr>
-                <w:rFonts w:hint="eastAsia"/>
-              </w:rPr>
-              <w:t>,</w:t>
-            </w:r>
-          </w:p>
-          <w:p>
-            <w:r>
-              <w:t xml:space="preserve">        </w:t>
-            </w:r>
-            <w:r>
-              <w:rPr>
-                <w:rFonts w:ascii="Calibri" w:hAnsi="Calibri" w:cs="Calibri"/>
-              </w:rPr>
-              <w:t>"</w:t>
-            </w:r>
-            <w:r>
-              <w:rPr>
-                <w:rFonts w:ascii="Calibri" w:hAnsi="Calibri" w:cs="Calibri" w:hint="eastAsia"/>
-              </w:rPr>
-              <w:t>rank2_location</w:t>
-            </w:r>
-            <w:r>
-              <w:rPr>
-                <w:rFonts w:ascii="Calibri" w:hAnsi="Calibri" w:cs="Calibri"/>
-              </w:rPr>
-              <w:t>"</w:t>
-            </w:r>
-            <w:r>
-              <w:rPr>
-                <w:rFonts w:hint="eastAsia"/>
-              </w:rPr>
-              <w:t>,</w:t>
-            </w:r>
-          </w:p>
-          <w:p>
-            <w:r>
-              <w:t xml:space="preserve">        </w:t>
-            </w:r>
-            <w:r>
-              <w:rPr>
-                <w:rFonts w:ascii="Calibri" w:hAnsi="Calibri" w:cs="Calibri"/>
-              </w:rPr>
-              <w:t>"</w:t>
-            </w:r>
-            <w:r>
-              <w:rPr>
-                <w:rFonts w:ascii="Calibri" w:hAnsi="Calibri" w:cs="Calibri" w:hint="eastAsia"/>
-              </w:rPr>
-              <w:t>rank3_location</w:t>
-            </w:r>
-            <w:r>
-              <w:rPr>
-                <w:rFonts w:ascii="Calibri" w:hAnsi="Calibri" w:cs="Calibri"/>
-              </w:rPr>
-              <w:t>"</w:t>
-            </w:r>
-            <w:r>
-              <w:rPr>
-                <w:rFonts w:hint="eastAsia"/>
-              </w:rPr>
-              <w:t>,</w:t>
-            </w:r>
-          </w:p>
-          <w:p>
-            <w:pPr>
-              <w:ind w:firstLineChars="400" w:firstLine="960"/>
-            </w:pPr>
-            <w:r>
-              <w:rPr>
-                <w:rFonts w:ascii="Calibri" w:hAnsi="Calibri" w:cs="Calibri"/>
-              </w:rPr>
-              <w:t>"</w:t>
-            </w:r>
-            <w:r>
-              <w:rPr>
-                <w:rFonts w:ascii="Calibri" w:hAnsi="Calibri" w:cs="Calibri" w:hint="eastAsia"/>
-              </w:rPr>
-              <w:t>rank4_location</w:t>
-            </w:r>
-            <w:r>
-              <w:rPr>
-                <w:rFonts w:ascii="Calibri" w:hAnsi="Calibri" w:cs="Calibri"/>
-              </w:rPr>
-              <w:t>"</w:t>
-            </w:r>
-            <w:r>
-              <w:rPr>
-                <w:rFonts w:hint="eastAsia"/>
-              </w:rPr>
-              <w:t>,</w:t>
-            </w:r>
-          </w:p>
-          <w:p>
-            <w:pPr>
-              <w:ind w:firstLineChars="400" w:firstLine="960"/>
-            </w:pPr>
-            <w:r>
-              <w:lastRenderedPageBreak/>
-              <w:t>……</w:t>
-            </w:r>
-          </w:p>
-          <w:p>
-            <w:pPr>
-              <w:rPr>
-                <w:rFonts w:hint="eastAsia"/>
-              </w:rPr>
-            </w:pPr>
             <w:r>
               <w:rPr>
                 <w:rFonts w:hint="eastAsia"/>
@@ -3619,6 +3586,44 @@
     </w:sectPr>
   </w:body>
 </w:document>
+</file>
+
+<file path=word/endnotes.xml><?xml version="1.0" encoding="utf-8"?>
+<w:endnotes xmlns:wpc="http://schemas.microsoft.com/office/word/2010/wordprocessingCanvas" xmlns:cx="http://schemas.microsoft.com/office/drawing/2014/chartex" xmlns:mc="http://schemas.openxmlformats.org/markup-compatibility/2006" xmlns:o="urn:schemas-microsoft-com:office:office" xmlns:r="http://schemas.openxmlformats.org/officeDocument/2006/relationships" xmlns:m="http://schemas.openxmlformats.org/officeDocument/2006/math" xmlns:v="urn:schemas-microsoft-com:vml" xmlns:wp14="http://schemas.microsoft.com/office/word/2010/wordprocessingDrawing" xmlns:wp="http://schemas.openxmlformats.org/drawingml/2006/wordprocessingDrawing" xmlns:w10="urn:schemas-microsoft-com:office:word" xmlns:w="http://schemas.openxmlformats.org/wordprocessingml/2006/main" xmlns:w14="http://schemas.microsoft.com/office/word/2010/wordml" xmlns:w15="http://schemas.microsoft.com/office/word/2012/wordml" xmlns:w16se="http://schemas.microsoft.com/office/word/2015/wordml/symex" xmlns:wpg="http://schemas.microsoft.com/office/word/2010/wordprocessingGroup" xmlns:wpi="http://schemas.microsoft.com/office/word/2010/wordprocessingInk" xmlns:wne="http://schemas.microsoft.com/office/word/2006/wordml" xmlns:wps="http://schemas.microsoft.com/office/word/2010/wordprocessingShape" mc:Ignorable="w14 w15 w16se wp14">
+  <w:endnote w:type="separator" w:id="-1">
+    <w:p>
+      <w:r>
+        <w:separator/>
+      </w:r>
+    </w:p>
+  </w:endnote>
+  <w:endnote w:type="continuationSeparator" w:id="0">
+    <w:p>
+      <w:r>
+        <w:continuationSeparator/>
+      </w:r>
+    </w:p>
+  </w:endnote>
+</w:endnotes>
+</file>
+
+<file path=word/footnotes.xml><?xml version="1.0" encoding="utf-8"?>
+<w:footnotes xmlns:wpc="http://schemas.microsoft.com/office/word/2010/wordprocessingCanvas" xmlns:cx="http://schemas.microsoft.com/office/drawing/2014/chartex" xmlns:mc="http://schemas.openxmlformats.org/markup-compatibility/2006" xmlns:o="urn:schemas-microsoft-com:office:office" xmlns:r="http://schemas.openxmlformats.org/officeDocument/2006/relationships" xmlns:m="http://schemas.openxmlformats.org/officeDocument/2006/math" xmlns:v="urn:schemas-microsoft-com:vml" xmlns:wp14="http://schemas.microsoft.com/office/word/2010/wordprocessingDrawing" xmlns:wp="http://schemas.openxmlformats.org/drawingml/2006/wordprocessingDrawing" xmlns:w10="urn:schemas-microsoft-com:office:word" xmlns:w="http://schemas.openxmlformats.org/wordprocessingml/2006/main" xmlns:w14="http://schemas.microsoft.com/office/word/2010/wordml" xmlns:w15="http://schemas.microsoft.com/office/word/2012/wordml" xmlns:w16se="http://schemas.microsoft.com/office/word/2015/wordml/symex" xmlns:wpg="http://schemas.microsoft.com/office/word/2010/wordprocessingGroup" xmlns:wpi="http://schemas.microsoft.com/office/word/2010/wordprocessingInk" xmlns:wne="http://schemas.microsoft.com/office/word/2006/wordml" xmlns:wps="http://schemas.microsoft.com/office/word/2010/wordprocessingShape" mc:Ignorable="w14 w15 w16se wp14">
+  <w:footnote w:type="separator" w:id="-1">
+    <w:p>
+      <w:r>
+        <w:separator/>
+      </w:r>
+    </w:p>
+  </w:footnote>
+  <w:footnote w:type="continuationSeparator" w:id="0">
+    <w:p>
+      <w:r>
+        <w:continuationSeparator/>
+      </w:r>
+    </w:p>
+  </w:footnote>
+</w:footnotes>
 </file>
 
 <file path=word/numbering.xml><?xml version="1.0" encoding="utf-8"?>
@@ -4286,6 +4291,68 @@
       </w:tblBorders>
     </w:tblPr>
   </w:style>
+  <w:style w:type="paragraph" w:styleId="a5">
+    <w:name w:val="header"/>
+    <w:basedOn w:val="a"/>
+    <w:link w:val="a6"/>
+    <w:uiPriority w:val="99"/>
+    <w:unhideWhenUsed/>
+    <w:rsid w:val="00944C1C"/>
+    <w:pPr>
+      <w:tabs>
+        <w:tab w:val="center" w:pos="4153"/>
+        <w:tab w:val="right" w:pos="8306"/>
+      </w:tabs>
+      <w:snapToGrid w:val="0"/>
+    </w:pPr>
+    <w:rPr>
+      <w:sz w:val="20"/>
+      <w:szCs w:val="20"/>
+    </w:rPr>
+  </w:style>
+  <w:style w:type="character" w:customStyle="1" w:styleId="a6">
+    <w:name w:val="頁首 字元"/>
+    <w:basedOn w:val="a0"/>
+    <w:link w:val="a5"/>
+    <w:uiPriority w:val="99"/>
+    <w:rsid w:val="00944C1C"/>
+    <w:rPr>
+      <w:rFonts w:ascii="Times New Roman" w:eastAsia="新細明體" w:hAnsi="Times New Roman" w:cs="Times New Roman"/>
+      <w:sz w:val="20"/>
+      <w:szCs w:val="20"/>
+    </w:rPr>
+  </w:style>
+  <w:style w:type="paragraph" w:styleId="a7">
+    <w:name w:val="footer"/>
+    <w:basedOn w:val="a"/>
+    <w:link w:val="a8"/>
+    <w:uiPriority w:val="99"/>
+    <w:unhideWhenUsed/>
+    <w:rsid w:val="00944C1C"/>
+    <w:pPr>
+      <w:tabs>
+        <w:tab w:val="center" w:pos="4153"/>
+        <w:tab w:val="right" w:pos="8306"/>
+      </w:tabs>
+      <w:snapToGrid w:val="0"/>
+    </w:pPr>
+    <w:rPr>
+      <w:sz w:val="20"/>
+      <w:szCs w:val="20"/>
+    </w:rPr>
+  </w:style>
+  <w:style w:type="character" w:customStyle="1" w:styleId="a8">
+    <w:name w:val="頁尾 字元"/>
+    <w:basedOn w:val="a0"/>
+    <w:link w:val="a7"/>
+    <w:uiPriority w:val="99"/>
+    <w:rsid w:val="00944C1C"/>
+    <w:rPr>
+      <w:rFonts w:ascii="Times New Roman" w:eastAsia="新細明體" w:hAnsi="Times New Roman" w:cs="Times New Roman"/>
+      <w:sz w:val="20"/>
+      <w:szCs w:val="20"/>
+    </w:rPr>
+  </w:style>
 </w:styles>
 </file>
 

</xml_diff>

<commit_message>
add new API: get known location
</commit_message>
<xml_diff>
--- a/doc/API_Format.docx
+++ b/doc/API_Format.docx
@@ -143,8 +143,6 @@
               </w:rPr>
               <w:t>1</w:t>
             </w:r>
-            <w:bookmarkStart w:id="0" w:name="_GoBack"/>
-            <w:bookmarkEnd w:id="0"/>
           </w:p>
         </w:tc>
         <w:tc>
@@ -416,13 +414,7 @@
               <w:rPr>
                 <w:rFonts w:hint="eastAsia"/>
               </w:rPr>
-              <w:t>，會回傳所有</w:t>
-            </w:r>
-            <w:r>
-              <w:rPr>
-                <w:rFonts w:hint="eastAsia"/>
-              </w:rPr>
-              <w:t>未知</w:t>
+              <w:t>，會回傳所有未知</w:t>
             </w:r>
             <w:r>
               <w:t>User</w:t>
@@ -435,11 +427,6 @@
             </w:r>
           </w:p>
           <w:p>
-            <w:pPr>
-              <w:rPr>
-                <w:rFonts w:hint="eastAsia"/>
-              </w:rPr>
-            </w:pPr>
             <w:r>
               <w:rPr>
                 <w:rFonts w:hint="eastAsia"/>
@@ -468,13 +455,7 @@
               <w:rPr>
                 <w:rFonts w:hint="eastAsia"/>
               </w:rPr>
-              <w:t>，會回傳所有</w:t>
-            </w:r>
-            <w:r>
-              <w:rPr>
-                <w:rFonts w:hint="eastAsia"/>
-              </w:rPr>
-              <w:t>已知</w:t>
+              <w:t>，會回傳所有已知</w:t>
             </w:r>
             <w:r>
               <w:t>User</w:t>
@@ -1951,7 +1932,22 @@
           </w:tcPr>
           <w:p>
             <w:r>
-              <w:t>read_location_file</w:t>
+              <w:t>read_</w:t>
+            </w:r>
+            <w:r>
+              <w:rPr>
+                <w:rFonts w:hint="eastAsia"/>
+              </w:rPr>
+              <w:t>known</w:t>
+            </w:r>
+            <w:r>
+              <w:t>_</w:t>
+            </w:r>
+            <w:r>
+              <w:rPr>
+                <w:rFonts w:hint="eastAsia"/>
+              </w:rPr>
+              <w:t>location</w:t>
             </w:r>
           </w:p>
         </w:tc>
@@ -1979,16 +1975,43 @@
               <w:rPr>
                 <w:rFonts w:hint="eastAsia"/>
               </w:rPr>
-              <w:t>讀取</w:t>
-            </w:r>
-            <w:r>
-              <w:t>loc_id_info.txt</w:t>
-            </w:r>
-            <w:r>
-              <w:rPr>
-                <w:rFonts w:hint="eastAsia"/>
-              </w:rPr>
-              <w:t>，並回傳結果</w:t>
+              <w:t>取得已知地點</w:t>
+            </w:r>
+            <w:r>
+              <w:rPr>
+                <w:rFonts w:hint="eastAsia"/>
+              </w:rPr>
+              <w:t>(</w:t>
+            </w:r>
+            <w:r>
+              <w:rPr>
+                <w:rFonts w:hint="eastAsia"/>
+              </w:rPr>
+              <w:t>非</w:t>
+            </w:r>
+            <w:r>
+              <w:rPr>
+                <w:rFonts w:hint="eastAsia"/>
+              </w:rPr>
+              <w:t>candidate)</w:t>
+            </w:r>
+            <w:r>
+              <w:rPr>
+                <w:rFonts w:hint="eastAsia"/>
+              </w:rPr>
+              <w:t>，並用</w:t>
+            </w:r>
+            <w:r>
+              <w:rPr>
+                <w:rFonts w:hint="eastAsia"/>
+              </w:rPr>
+              <w:t>list</w:t>
+            </w:r>
+            <w:r>
+              <w:rPr>
+                <w:rFonts w:hint="eastAsia"/>
+              </w:rPr>
+              <w:t>傳回</w:t>
             </w:r>
           </w:p>
         </w:tc>
@@ -2037,6 +2060,296 @@
             <w:tcW w:w="8505" w:type="dxa"/>
           </w:tcPr>
           <w:p>
+            <w:bookmarkStart w:id="0" w:name="_GoBack"/>
+            <w:bookmarkEnd w:id="0"/>
+          </w:p>
+          <w:p>
+            <w:r>
+              <w:rPr>
+                <w:rFonts w:hint="eastAsia"/>
+              </w:rPr>
+              <w:t>則</w:t>
+            </w:r>
+            <w:r>
+              <w:rPr>
+                <w:rFonts w:hint="eastAsia"/>
+              </w:rPr>
+              <w:t>R</w:t>
+            </w:r>
+            <w:r>
+              <w:t>eturn</w:t>
+            </w:r>
+            <w:r>
+              <w:rPr>
+                <w:rFonts w:hint="eastAsia"/>
+              </w:rPr>
+              <w:t>結果為</w:t>
+            </w:r>
+          </w:p>
+          <w:p>
+            <w:r>
+              <w:rPr>
+                <w:rFonts w:hint="eastAsia"/>
+              </w:rPr>
+              <w:t>[</w:t>
+            </w:r>
+          </w:p>
+          <w:p>
+            <w:r>
+              <w:t xml:space="preserve">    </w:t>
+            </w:r>
+            <w:r>
+              <w:rPr>
+                <w:rFonts w:ascii="Calibri" w:hAnsi="Calibri" w:cs="Calibri"/>
+              </w:rPr>
+              <w:t>"</w:t>
+            </w:r>
+            <w:r>
+              <w:rPr>
+                <w:rFonts w:ascii="Calibri" w:hAnsi="Calibri" w:cs="Calibri"/>
+              </w:rPr>
+              <w:t>3fd66200</w:t>
+            </w:r>
+            <w:r>
+              <w:rPr>
+                <w:rFonts w:ascii="Calibri" w:hAnsi="Calibri" w:cs="Calibri"/>
+              </w:rPr>
+              <w:t>"</w:t>
+            </w:r>
+            <w:r>
+              <w:rPr>
+                <w:rFonts w:hint="eastAsia"/>
+              </w:rPr>
+              <w:t>,</w:t>
+            </w:r>
+          </w:p>
+          <w:p>
+            <w:pPr>
+              <w:ind w:firstLineChars="200" w:firstLine="480"/>
+              <w:rPr>
+                <w:rFonts w:ascii="Calibri" w:hAnsi="Calibri" w:cs="Calibri"/>
+              </w:rPr>
+            </w:pPr>
+            <w:r>
+              <w:rPr>
+                <w:rFonts w:ascii="Calibri" w:hAnsi="Calibri" w:cs="Calibri"/>
+              </w:rPr>
+              <w:t>"</w:t>
+            </w:r>
+            <w:r>
+              <w:rPr>
+                <w:rFonts w:ascii="Calibri" w:hAnsi="Calibri" w:cs="Calibri"/>
+              </w:rPr>
+              <w:t>42ec1480</w:t>
+            </w:r>
+            <w:r>
+              <w:rPr>
+                <w:rFonts w:ascii="Calibri" w:hAnsi="Calibri" w:cs="Calibri"/>
+              </w:rPr>
+              <w:t>"</w:t>
+            </w:r>
+            <w:r>
+              <w:rPr>
+                <w:rFonts w:hint="eastAsia"/>
+              </w:rPr>
+              <w:t>,</w:t>
+            </w:r>
+          </w:p>
+          <w:p>
+            <w:pPr>
+              <w:ind w:firstLineChars="200" w:firstLine="480"/>
+            </w:pPr>
+            <w:r>
+              <w:rPr>
+                <w:rFonts w:ascii="Calibri" w:hAnsi="Calibri" w:cs="Calibri"/>
+              </w:rPr>
+              <w:t>"</w:t>
+            </w:r>
+            <w:r>
+              <w:rPr>
+                <w:rFonts w:ascii="Calibri" w:hAnsi="Calibri" w:cs="Calibri"/>
+              </w:rPr>
+              <w:t>45548f85</w:t>
+            </w:r>
+            <w:r>
+              <w:rPr>
+                <w:rFonts w:ascii="Calibri" w:hAnsi="Calibri" w:cs="Calibri"/>
+              </w:rPr>
+              <w:t>"</w:t>
+            </w:r>
+            <w:r>
+              <w:rPr>
+                <w:rFonts w:hint="eastAsia"/>
+              </w:rPr>
+              <w:t>,</w:t>
+            </w:r>
+          </w:p>
+          <w:p>
+            <w:pPr>
+              <w:ind w:firstLineChars="200" w:firstLine="480"/>
+            </w:pPr>
+            <w:r>
+              <w:t>……</w:t>
+            </w:r>
+          </w:p>
+          <w:p>
+            <w:r>
+              <w:rPr>
+                <w:rFonts w:hint="eastAsia"/>
+              </w:rPr>
+              <w:t>]</w:t>
+            </w:r>
+          </w:p>
+        </w:tc>
+      </w:tr>
+    </w:tbl>
+    <w:p>
+      <w:pPr>
+        <w:pStyle w:val="a3"/>
+        <w:adjustRightInd w:val="0"/>
+        <w:snapToGrid w:val="0"/>
+        <w:spacing w:before="200" w:after="200" w:line="300" w:lineRule="auto"/>
+        <w:ind w:leftChars="0"/>
+        <w:jc w:val="both"/>
+        <w:rPr>
+          <w:rFonts w:eastAsia="標楷體"/>
+          <w:bCs/>
+          <w:kern w:val="1"/>
+        </w:rPr>
+      </w:pPr>
+    </w:p>
+    <w:p>
+      <w:pPr>
+        <w:pStyle w:val="a3"/>
+        <w:adjustRightInd w:val="0"/>
+        <w:snapToGrid w:val="0"/>
+        <w:spacing w:before="200" w:after="200" w:line="300" w:lineRule="auto"/>
+        <w:ind w:leftChars="0"/>
+        <w:jc w:val="both"/>
+        <w:rPr>
+          <w:rFonts w:eastAsia="標楷體" w:hint="eastAsia"/>
+          <w:bCs/>
+          <w:kern w:val="1"/>
+        </w:rPr>
+      </w:pPr>
+    </w:p>
+    <w:tbl>
+      <w:tblPr>
+        <w:tblStyle w:val="a4"/>
+        <w:tblW w:w="0" w:type="auto"/>
+        <w:tblInd w:w="480" w:type="dxa"/>
+        <w:tblLook w:val="04A0" w:firstRow="1" w:lastRow="0" w:firstColumn="1" w:lastColumn="0" w:noHBand="0" w:noVBand="1"/>
+      </w:tblPr>
+      <w:tblGrid>
+        <w:gridCol w:w="1471"/>
+        <w:gridCol w:w="8505"/>
+      </w:tblGrid>
+      <w:tr>
+        <w:tc>
+          <w:tcPr>
+            <w:tcW w:w="1471" w:type="dxa"/>
+          </w:tcPr>
+          <w:p>
+            <w:r>
+              <w:rPr>
+                <w:rFonts w:hint="eastAsia"/>
+              </w:rPr>
+              <w:t>Function</w:t>
+            </w:r>
+          </w:p>
+        </w:tc>
+        <w:tc>
+          <w:tcPr>
+            <w:tcW w:w="8505" w:type="dxa"/>
+          </w:tcPr>
+          <w:p>
+            <w:r>
+              <w:t>read_location_file</w:t>
+            </w:r>
+          </w:p>
+        </w:tc>
+      </w:tr>
+      <w:tr>
+        <w:tc>
+          <w:tcPr>
+            <w:tcW w:w="1471" w:type="dxa"/>
+          </w:tcPr>
+          <w:p>
+            <w:r>
+              <w:rPr>
+                <w:rFonts w:hint="eastAsia"/>
+              </w:rPr>
+              <w:t>Description</w:t>
+            </w:r>
+          </w:p>
+        </w:tc>
+        <w:tc>
+          <w:tcPr>
+            <w:tcW w:w="8505" w:type="dxa"/>
+          </w:tcPr>
+          <w:p>
+            <w:r>
+              <w:rPr>
+                <w:rFonts w:hint="eastAsia"/>
+              </w:rPr>
+              <w:t>讀取</w:t>
+            </w:r>
+            <w:r>
+              <w:t>loc_id_info.txt</w:t>
+            </w:r>
+            <w:r>
+              <w:rPr>
+                <w:rFonts w:hint="eastAsia"/>
+              </w:rPr>
+              <w:t>，並回傳結果</w:t>
+            </w:r>
+          </w:p>
+        </w:tc>
+      </w:tr>
+      <w:tr>
+        <w:tc>
+          <w:tcPr>
+            <w:tcW w:w="1471" w:type="dxa"/>
+          </w:tcPr>
+          <w:p>
+            <w:r>
+              <w:rPr>
+                <w:rFonts w:hint="eastAsia"/>
+              </w:rPr>
+              <w:t>Parameter</w:t>
+            </w:r>
+          </w:p>
+        </w:tc>
+        <w:tc>
+          <w:tcPr>
+            <w:tcW w:w="8505" w:type="dxa"/>
+          </w:tcPr>
+          <w:p>
+            <w:r>
+              <w:t>N/A</w:t>
+            </w:r>
+          </w:p>
+        </w:tc>
+      </w:tr>
+      <w:tr>
+        <w:tc>
+          <w:tcPr>
+            <w:tcW w:w="1471" w:type="dxa"/>
+          </w:tcPr>
+          <w:p>
+            <w:r>
+              <w:rPr>
+                <w:rFonts w:hint="eastAsia"/>
+              </w:rPr>
+              <w:t>Return</w:t>
+            </w:r>
+          </w:p>
+        </w:tc>
+        <w:tc>
+          <w:tcPr>
+            <w:tcW w:w="8505" w:type="dxa"/>
+          </w:tcPr>
+          <w:p>
             <w:r>
               <w:rPr>
                 <w:rFonts w:hint="eastAsia"/>
@@ -2253,7 +2566,6 @@
           </w:p>
           <w:p>
             <w:r>
-              <w:lastRenderedPageBreak/>
               <w:t xml:space="preserve">        </w:t>
             </w:r>
             <w:r>
@@ -2753,7 +3065,6 @@
           <w:bCs/>
           <w:kern w:val="1"/>
         </w:rPr>
-        <w:lastRenderedPageBreak/>
         <w:t>O</w:t>
       </w:r>
       <w:r>
@@ -3046,6 +3357,7 @@
               </w:rPr>
             </w:pPr>
             <w:r>
+              <w:lastRenderedPageBreak/>
               <w:t xml:space="preserve">    </w:t>
             </w:r>
             <w:r>
@@ -3427,7 +3739,6 @@
               <w:rPr>
                 <w:rFonts w:hint="eastAsia"/>
               </w:rPr>
-              <w:lastRenderedPageBreak/>
               <w:t xml:space="preserve">        </w:t>
             </w:r>
             <w:r>

</xml_diff>